<commit_message>
( diapo et rendu terminé !!!!)
</commit_message>
<xml_diff>
--- a/gestion_projet/rendu_structure.docx
+++ b/gestion_projet/rendu_structure.docx
@@ -1,6 +1,6 @@
 
 <file path=word/document.xml><?xml version="1.0" encoding="utf-8"?>
-<w:document xmlns:wpc="http://schemas.microsoft.com/office/word/2010/wordprocessingCanvas" xmlns:mc="http://schemas.openxmlformats.org/markup-compatibility/2006" xmlns:o="urn:schemas-microsoft-com:office:office" xmlns:r="http://schemas.openxmlformats.org/officeDocument/2006/relationships" xmlns:m="http://schemas.openxmlformats.org/officeDocument/2006/math" xmlns:v="urn:schemas-microsoft-com:vml" xmlns:wp14="http://schemas.microsoft.com/office/word/2010/wordprocessingDrawing" xmlns:wp="http://schemas.openxmlformats.org/drawingml/2006/wordprocessingDrawing" xmlns:w10="urn:schemas-microsoft-com:office:word" xmlns:w="http://schemas.openxmlformats.org/wordprocessingml/2006/main" xmlns:w14="http://schemas.microsoft.com/office/word/2010/wordml" xmlns:w15="http://schemas.microsoft.com/office/word/2012/wordml" xmlns:wpg="http://schemas.microsoft.com/office/word/2010/wordprocessingGroup" xmlns:wpi="http://schemas.microsoft.com/office/word/2010/wordprocessingInk" xmlns:wne="http://schemas.microsoft.com/office/word/2006/wordml" xmlns:wps="http://schemas.microsoft.com/office/word/2010/wordprocessingShape" mc:Ignorable="w14 w15 wp14">
+<w:document xmlns:wpc="http://schemas.microsoft.com/office/word/2010/wordprocessingCanvas" xmlns:cx="http://schemas.microsoft.com/office/drawing/2014/chartex" xmlns:cx1="http://schemas.microsoft.com/office/drawing/2015/9/8/chartex" xmlns:cx2="http://schemas.microsoft.com/office/drawing/2015/10/21/chartex" xmlns:cx3="http://schemas.microsoft.com/office/drawing/2016/5/9/chartex" xmlns:cx4="http://schemas.microsoft.com/office/drawing/2016/5/10/chartex" xmlns:cx5="http://schemas.microsoft.com/office/drawing/2016/5/11/chartex" xmlns:cx6="http://schemas.microsoft.com/office/drawing/2016/5/12/chartex" xmlns:cx7="http://schemas.microsoft.com/office/drawing/2016/5/13/chartex" xmlns:cx8="http://schemas.microsoft.com/office/drawing/2016/5/14/chartex" xmlns:mc="http://schemas.openxmlformats.org/markup-compatibility/2006" xmlns:aink="http://schemas.microsoft.com/office/drawing/2016/ink" xmlns:am3d="http://schemas.microsoft.com/office/drawing/2017/model3d" xmlns:o="urn:schemas-microsoft-com:office:office" xmlns:r="http://schemas.openxmlformats.org/officeDocument/2006/relationships" xmlns:m="http://schemas.openxmlformats.org/officeDocument/2006/math" xmlns:v="urn:schemas-microsoft-com:vml" xmlns:wp14="http://schemas.microsoft.com/office/word/2010/wordprocessingDrawing" xmlns:wp="http://schemas.openxmlformats.org/drawingml/2006/wordprocessingDrawing" xmlns:w10="urn:schemas-microsoft-com:office:word" xmlns:w="http://schemas.openxmlformats.org/wordprocessingml/2006/main" xmlns:w14="http://schemas.microsoft.com/office/word/2010/wordml" xmlns:w15="http://schemas.microsoft.com/office/word/2012/wordml" xmlns:w16cex="http://schemas.microsoft.com/office/word/2018/wordml/cex" xmlns:w16cid="http://schemas.microsoft.com/office/word/2016/wordml/cid" xmlns:w16="http://schemas.microsoft.com/office/word/2018/wordml" xmlns:w16se="http://schemas.microsoft.com/office/word/2015/wordml/symex" xmlns:wpg="http://schemas.microsoft.com/office/word/2010/wordprocessingGroup" xmlns:wpi="http://schemas.microsoft.com/office/word/2010/wordprocessingInk" xmlns:wne="http://schemas.microsoft.com/office/word/2006/wordml" xmlns:wps="http://schemas.microsoft.com/office/word/2010/wordprocessingShape" mc:Ignorable="w14 w15 w16se w16cid w16 w16cex wp14">
   <w:body>
     <w:p>
       <w:pPr>
@@ -19,26 +19,220 @@
           <w:szCs w:val="48"/>
           <w:u w:val="single"/>
         </w:rPr>
-        <w:t xml:space="preserve">Blue </w:t>
-      </w:r>
-      <w:proofErr w:type="spellStart"/>
-      <w:r>
-        <w:rPr>
-          <w:b/>
-          <w:sz w:val="48"/>
-          <w:szCs w:val="48"/>
-          <w:u w:val="single"/>
-        </w:rPr>
-        <w:t>Hotel</w:t>
-      </w:r>
-      <w:proofErr w:type="spellEnd"/>
+        <w:t>Suivi de projet 3</w:t>
+      </w:r>
     </w:p>
     <w:p>
       <w:pPr>
         <w:jc w:val="center"/>
         <w:rPr>
-          <w:sz w:val="48"/>
-          <w:szCs w:val="48"/>
+          <w:bCs/>
+          <w:i/>
+          <w:iCs/>
+          <w:sz w:val="36"/>
+          <w:szCs w:val="36"/>
+        </w:rPr>
+      </w:pPr>
+      <w:r>
+        <w:rPr>
+          <w:bCs/>
+          <w:i/>
+          <w:iCs/>
+          <w:sz w:val="36"/>
+          <w:szCs w:val="36"/>
+        </w:rPr>
+        <w:t>Le BLUE HOTEL</w:t>
+      </w:r>
+    </w:p>
+    <w:p>
+      <w:pPr>
+        <w:jc w:val="center"/>
+        <w:rPr>
+          <w:bCs/>
+          <w:i/>
+          <w:iCs/>
+          <w:sz w:val="36"/>
+          <w:szCs w:val="36"/>
+        </w:rPr>
+      </w:pPr>
+    </w:p>
+    <w:p>
+      <w:pPr>
+        <w:jc w:val="right"/>
+      </w:pPr>
+      <w:r>
+        <w:t>JACOB Aymeric</w:t>
+      </w:r>
+    </w:p>
+    <w:p>
+      <w:pPr>
+        <w:jc w:val="right"/>
+      </w:pPr>
+      <w:r>
+        <w:t>MECHIN Andréa</w:t>
+      </w:r>
+    </w:p>
+    <w:p>
+      <w:pPr>
+        <w:jc w:val="right"/>
+      </w:pPr>
+    </w:p>
+    <w:p>
+      <w:pPr>
+        <w:jc w:val="right"/>
+      </w:pPr>
+    </w:p>
+    <w:p>
+      <w:pPr>
+        <w:jc w:val="right"/>
+      </w:pPr>
+    </w:p>
+    <w:p>
+      <w:pPr>
+        <w:jc w:val="center"/>
+      </w:pPr>
+      <w:r>
+        <w:rPr>
+          <w:noProof/>
+          <w:lang w:eastAsia="fr-FR"/>
+        </w:rPr>
+        <w:drawing>
+          <wp:inline distT="0" distB="0" distL="0" distR="0" wp14:anchorId="720DBE76" wp14:editId="0A9ED3DE">
+            <wp:extent cx="5759450" cy="2724150"/>
+            <wp:effectExtent l="0" t="0" r="0" b="0"/>
+            <wp:docPr id="17" name="Image 17"/>
+            <wp:cNvGraphicFramePr>
+              <a:graphicFrameLocks xmlns:a="http://schemas.openxmlformats.org/drawingml/2006/main" noChangeAspect="1"/>
+            </wp:cNvGraphicFramePr>
+            <a:graphic xmlns:a="http://schemas.openxmlformats.org/drawingml/2006/main">
+              <a:graphicData uri="http://schemas.openxmlformats.org/drawingml/2006/picture">
+                <pic:pic xmlns:pic="http://schemas.openxmlformats.org/drawingml/2006/picture">
+                  <pic:nvPicPr>
+                    <pic:cNvPr id="0" name="Picture 3"/>
+                    <pic:cNvPicPr>
+                      <a:picLocks noChangeAspect="1" noChangeArrowheads="1"/>
+                    </pic:cNvPicPr>
+                  </pic:nvPicPr>
+                  <pic:blipFill>
+                    <a:blip r:embed="rId7" cstate="print">
+                      <a:extLst>
+                        <a:ext uri="{28A0092B-C50C-407E-A947-70E740481C1C}">
+                          <a14:useLocalDpi xmlns:a14="http://schemas.microsoft.com/office/drawing/2010/main" val="0"/>
+                        </a:ext>
+                      </a:extLst>
+                    </a:blip>
+                    <a:srcRect/>
+                    <a:stretch>
+                      <a:fillRect/>
+                    </a:stretch>
+                  </pic:blipFill>
+                  <pic:spPr bwMode="auto">
+                    <a:xfrm>
+                      <a:off x="0" y="0"/>
+                      <a:ext cx="5759450" cy="2724150"/>
+                    </a:xfrm>
+                    <a:prstGeom prst="rect">
+                      <a:avLst/>
+                    </a:prstGeom>
+                    <a:noFill/>
+                    <a:ln>
+                      <a:noFill/>
+                    </a:ln>
+                  </pic:spPr>
+                </pic:pic>
+              </a:graphicData>
+            </a:graphic>
+          </wp:inline>
+        </w:drawing>
+      </w:r>
+    </w:p>
+    <w:p>
+      <w:pPr>
+        <w:jc w:val="right"/>
+      </w:pPr>
+    </w:p>
+    <w:p>
+      <w:pPr>
+        <w:jc w:val="right"/>
+      </w:pPr>
+    </w:p>
+    <w:p>
+      <w:pPr>
+        <w:jc w:val="right"/>
+      </w:pPr>
+    </w:p>
+    <w:p>
+      <w:pPr>
+        <w:jc w:val="right"/>
+      </w:pPr>
+    </w:p>
+    <w:p>
+      <w:pPr>
+        <w:jc w:val="right"/>
+      </w:pPr>
+    </w:p>
+    <w:p>
+      <w:pPr>
+        <w:jc w:val="right"/>
+      </w:pPr>
+    </w:p>
+    <w:p>
+      <w:pPr>
+        <w:jc w:val="right"/>
+      </w:pPr>
+    </w:p>
+    <w:p>
+      <w:pPr>
+        <w:jc w:val="right"/>
+      </w:pPr>
+    </w:p>
+    <w:p>
+      <w:pPr>
+        <w:jc w:val="right"/>
+      </w:pPr>
+    </w:p>
+    <w:p>
+      <w:pPr>
+        <w:jc w:val="right"/>
+      </w:pPr>
+    </w:p>
+    <w:p>
+      <w:pPr>
+        <w:jc w:val="right"/>
+      </w:pPr>
+    </w:p>
+    <w:p>
+      <w:pPr>
+        <w:jc w:val="center"/>
+        <w:rPr>
+          <w:sz w:val="36"/>
+          <w:szCs w:val="36"/>
+        </w:rPr>
+      </w:pPr>
+      <w:r>
+        <w:rPr>
+          <w:sz w:val="36"/>
+          <w:szCs w:val="36"/>
+        </w:rPr>
+        <w:lastRenderedPageBreak/>
+        <w:t>Sommaire</w:t>
+      </w:r>
+    </w:p>
+    <w:p>
+      <w:pPr>
+        <w:jc w:val="center"/>
+        <w:rPr>
+          <w:sz w:val="36"/>
+          <w:szCs w:val="36"/>
+        </w:rPr>
+      </w:pPr>
+    </w:p>
+    <w:p>
+      <w:pPr>
+        <w:jc w:val="center"/>
+        <w:rPr>
+          <w:sz w:val="36"/>
+          <w:szCs w:val="36"/>
         </w:rPr>
       </w:pPr>
     </w:p>
@@ -54,6 +248,7 @@
         <w:t>Architecture du site</w:t>
       </w:r>
     </w:p>
+    <w:p/>
     <w:p>
       <w:pPr>
         <w:pStyle w:val="Paragraphedeliste"/>
@@ -66,6 +261,7 @@
         <w:t>Structure de la base de données</w:t>
       </w:r>
     </w:p>
+    <w:p/>
     <w:p>
       <w:pPr>
         <w:pStyle w:val="Paragraphedeliste"/>
@@ -78,6 +274,7 @@
         <w:t>Fonctionnalités majeures</w:t>
       </w:r>
     </w:p>
+    <w:p/>
     <w:p>
       <w:pPr>
         <w:pStyle w:val="Paragraphedeliste"/>
@@ -87,9 +284,34 @@
         </w:numPr>
       </w:pPr>
       <w:r>
-        <w:t>Technologies utilisés</w:t>
-      </w:r>
-    </w:p>
+        <w:t>Technologies utilisé</w:t>
+      </w:r>
+      <w:r>
+        <w:t>e</w:t>
+      </w:r>
+      <w:r>
+        <w:t>s</w:t>
+      </w:r>
+    </w:p>
+    <w:p/>
+    <w:p/>
+    <w:p/>
+    <w:p/>
+    <w:p/>
+    <w:p/>
+    <w:p/>
+    <w:p/>
+    <w:p/>
+    <w:p/>
+    <w:p/>
+    <w:p/>
+    <w:p/>
+    <w:p/>
+    <w:p/>
+    <w:p/>
+    <w:p/>
+    <w:p/>
+    <w:p/>
     <w:p/>
     <w:p>
       <w:pPr>
@@ -110,9 +332,106 @@
           <w:szCs w:val="28"/>
           <w:u w:val="single"/>
         </w:rPr>
+        <w:lastRenderedPageBreak/>
         <w:t>Architecture du site :</w:t>
       </w:r>
     </w:p>
+    <w:p>
+      <w:pPr>
+        <w:rPr>
+          <w:sz w:val="28"/>
+          <w:szCs w:val="28"/>
+          <w:u w:val="single"/>
+        </w:rPr>
+      </w:pPr>
+    </w:p>
+    <w:p>
+      <w:r>
+        <w:t>Pour l’architecture de notre site, nous avons fait le choix d’imposer la page de connexion</w:t>
+      </w:r>
+      <w:r>
+        <w:t xml:space="preserve"> </w:t>
+      </w:r>
+      <w:r>
+        <w:t>/ inscriptions avant de pouvoir avoir accès aux autres pages.</w:t>
+      </w:r>
+    </w:p>
+    <w:p>
+      <w:r>
+        <w:t>Une fois connecté, nous</w:t>
+      </w:r>
+      <w:r>
+        <w:t xml:space="preserve"> sommes </w:t>
+      </w:r>
+      <w:r>
+        <w:t>redirigés</w:t>
+      </w:r>
+      <w:r>
+        <w:t xml:space="preserve"> vers l’index, à</w:t>
+      </w:r>
+      <w:r>
+        <w:t xml:space="preserve"> savoir la page d’accueil qui permet de faire une recherche</w:t>
+      </w:r>
+      <w:r>
+        <w:t xml:space="preserve"> en écrivant le lieu dans un formulaire.</w:t>
+      </w:r>
+    </w:p>
+    <w:p>
+      <w:r>
+        <w:t>La recherche étant lancée, nous arrivons sur la page correspondant aux locations de la ville en question</w:t>
+      </w:r>
+      <w:r>
+        <w:t>.</w:t>
+      </w:r>
+    </w:p>
+    <w:p>
+      <w:r>
+        <w:t xml:space="preserve">Cette page recherche fonctionne comme un catalogue, nous pouvons donc cliquer sur le bien qui nous </w:t>
+      </w:r>
+      <w:r>
+        <w:t>intéresse</w:t>
+      </w:r>
+      <w:r>
+        <w:t xml:space="preserve">, qui nous </w:t>
+      </w:r>
+      <w:r>
+        <w:t>amène sur sa fiche de description</w:t>
+      </w:r>
+      <w:r>
+        <w:t xml:space="preserve"> avec son nom, sa description, son adresse, son prix </w:t>
+      </w:r>
+      <w:r>
+        <w:t>à</w:t>
+      </w:r>
+      <w:r>
+        <w:t xml:space="preserve"> la nuit, ses dates disponibl</w:t>
+      </w:r>
+      <w:r>
+        <w:t>es et pour finir un bouton de ré</w:t>
+      </w:r>
+      <w:r>
+        <w:t>servation</w:t>
+      </w:r>
+    </w:p>
+    <w:p>
+      <w:r>
+        <w:t>D’autre part</w:t>
+      </w:r>
+      <w:r>
+        <w:t xml:space="preserve"> nous avons un icone profil, sur ce profil s’affiche nos informations ainsi que nos </w:t>
+      </w:r>
+      <w:r>
+        <w:t>ré</w:t>
+      </w:r>
+      <w:r>
+        <w:t>servations, que nous pouvons supprimer</w:t>
+      </w:r>
+      <w:r>
+        <w:t>.</w:t>
+      </w:r>
+    </w:p>
+    <w:p/>
+    <w:p/>
     <w:p>
       <w:pPr>
         <w:jc w:val="center"/>
@@ -125,7 +444,7 @@
         <mc:AlternateContent>
           <mc:Choice Requires="wps">
             <w:drawing>
-              <wp:anchor distT="0" distB="0" distL="114300" distR="114300" simplePos="0" relativeHeight="251678720" behindDoc="0" locked="0" layoutInCell="1" allowOverlap="1" wp14:anchorId="7138175B" wp14:editId="0FE4ECBB">
+              <wp:anchor distT="0" distB="0" distL="114300" distR="114300" simplePos="0" relativeHeight="251678720" behindDoc="0" locked="0" layoutInCell="1" allowOverlap="1" wp14:anchorId="198C1C05" wp14:editId="2F1BAD74">
                 <wp:simplePos x="0" y="0"/>
                 <wp:positionH relativeFrom="column">
                   <wp:posOffset>936956</wp:posOffset>
@@ -196,7 +515,7 @@
         <mc:AlternateContent>
           <mc:Choice Requires="wps">
             <w:drawing>
-              <wp:anchor distT="0" distB="0" distL="114300" distR="114300" simplePos="0" relativeHeight="251655164" behindDoc="0" locked="0" layoutInCell="1" allowOverlap="1" wp14:anchorId="7138175B" wp14:editId="0FE4ECBB">
+              <wp:anchor distT="0" distB="0" distL="114300" distR="114300" simplePos="0" relativeHeight="251655164" behindDoc="0" locked="0" layoutInCell="1" allowOverlap="1" wp14:anchorId="53DA1979" wp14:editId="71102B18">
                 <wp:simplePos x="0" y="0"/>
                 <wp:positionH relativeFrom="column">
                   <wp:posOffset>4699331</wp:posOffset>
@@ -267,7 +586,7 @@
         <mc:AlternateContent>
           <mc:Choice Requires="wps">
             <w:drawing>
-              <wp:anchor distT="0" distB="0" distL="114300" distR="114300" simplePos="0" relativeHeight="251654139" behindDoc="0" locked="0" layoutInCell="1" allowOverlap="1" wp14:anchorId="7138175B" wp14:editId="0FE4ECBB">
+              <wp:anchor distT="0" distB="0" distL="114300" distR="114300" simplePos="0" relativeHeight="251654139" behindDoc="0" locked="0" layoutInCell="1" allowOverlap="1" wp14:anchorId="14522664" wp14:editId="2E9788BF">
                 <wp:simplePos x="0" y="0"/>
                 <wp:positionH relativeFrom="column">
                   <wp:posOffset>944549</wp:posOffset>
@@ -338,7 +657,7 @@
         <mc:AlternateContent>
           <mc:Choice Requires="wps">
             <w:drawing>
-              <wp:anchor distT="0" distB="0" distL="114300" distR="114300" simplePos="0" relativeHeight="251656189" behindDoc="0" locked="0" layoutInCell="1" allowOverlap="1" wp14:anchorId="7138175B" wp14:editId="0FE4ECBB">
+              <wp:anchor distT="0" distB="0" distL="114300" distR="114300" simplePos="0" relativeHeight="251656189" behindDoc="0" locked="0" layoutInCell="1" allowOverlap="1" wp14:anchorId="0665C6A1" wp14:editId="0981CDA8">
                 <wp:simplePos x="0" y="0"/>
                 <wp:positionH relativeFrom="margin">
                   <wp:align>center</wp:align>
@@ -410,7 +729,7 @@
         <mc:AlternateContent>
           <mc:Choice Requires="wps">
             <w:drawing>
-              <wp:anchor distT="0" distB="0" distL="114300" distR="114300" simplePos="0" relativeHeight="251657214" behindDoc="0" locked="0" layoutInCell="1" allowOverlap="1" wp14:anchorId="7138175B" wp14:editId="0FE4ECBB">
+              <wp:anchor distT="0" distB="0" distL="114300" distR="114300" simplePos="0" relativeHeight="251657214" behindDoc="0" locked="0" layoutInCell="1" allowOverlap="1" wp14:anchorId="53BB5E3A" wp14:editId="561AB9C0">
                 <wp:simplePos x="0" y="0"/>
                 <wp:positionH relativeFrom="column">
                   <wp:posOffset>4705350</wp:posOffset>
@@ -481,7 +800,7 @@
         <mc:AlternateContent>
           <mc:Choice Requires="wps">
             <w:drawing>
-              <wp:anchor distT="0" distB="0" distL="114300" distR="114300" simplePos="0" relativeHeight="251658239" behindDoc="0" locked="0" layoutInCell="1" allowOverlap="1">
+              <wp:anchor distT="0" distB="0" distL="114300" distR="114300" simplePos="0" relativeHeight="251658239" behindDoc="0" locked="0" layoutInCell="1" allowOverlap="1" wp14:anchorId="5A54DD0E" wp14:editId="04B147EB">
                 <wp:simplePos x="0" y="0"/>
                 <wp:positionH relativeFrom="column">
                   <wp:posOffset>2891155</wp:posOffset>
@@ -547,11 +866,12 @@
       <w:r>
         <w:rPr>
           <w:noProof/>
+          <w:lang w:eastAsia="fr-FR"/>
         </w:rPr>
         <mc:AlternateContent>
           <mc:Choice Requires="wps">
             <w:drawing>
-              <wp:anchor distT="45720" distB="45720" distL="114300" distR="114300" simplePos="0" relativeHeight="251670528" behindDoc="0" locked="0" layoutInCell="1" allowOverlap="1" wp14:anchorId="2C2C0481" wp14:editId="2FB59CDC">
+              <wp:anchor distT="45720" distB="45720" distL="114300" distR="114300" simplePos="0" relativeHeight="251670528" behindDoc="0" locked="0" layoutInCell="1" allowOverlap="1" wp14:anchorId="2020B014" wp14:editId="210FC177">
                 <wp:simplePos x="0" y="0"/>
                 <wp:positionH relativeFrom="margin">
                   <wp:posOffset>3853180</wp:posOffset>
@@ -621,7 +941,7 @@
           </mc:Choice>
           <mc:Fallback>
             <w:pict>
-              <v:shapetype w14:anchorId="2C2C0481" id="_x0000_t202" coordsize="21600,21600" o:spt="202" path="m,l,21600r21600,l21600,xe">
+              <v:shapetype w14:anchorId="2020B014" id="_x0000_t202" coordsize="21600,21600" o:spt="202" path="m,l,21600r21600,l21600,xe">
                 <v:stroke joinstyle="miter"/>
                 <v:path gradientshapeok="t" o:connecttype="rect"/>
               </v:shapetype>
@@ -647,11 +967,12 @@
       <w:r>
         <w:rPr>
           <w:noProof/>
+          <w:lang w:eastAsia="fr-FR"/>
         </w:rPr>
         <mc:AlternateContent>
           <mc:Choice Requires="wps">
             <w:drawing>
-              <wp:anchor distT="45720" distB="45720" distL="114300" distR="114300" simplePos="0" relativeHeight="251666432" behindDoc="0" locked="0" layoutInCell="1" allowOverlap="1" wp14:anchorId="4065243D" wp14:editId="032C06C4">
+              <wp:anchor distT="45720" distB="45720" distL="114300" distR="114300" simplePos="0" relativeHeight="251666432" behindDoc="0" locked="0" layoutInCell="1" allowOverlap="1" wp14:anchorId="747DAFAB" wp14:editId="14C9313A">
                 <wp:simplePos x="0" y="0"/>
                 <wp:positionH relativeFrom="margin">
                   <wp:posOffset>128905</wp:posOffset>
@@ -721,7 +1042,7 @@
           </mc:Choice>
           <mc:Fallback>
             <w:pict>
-              <v:shape w14:anchorId="4065243D" id="_x0000_s1027" type="#_x0000_t202" style="position:absolute;left:0;text-align:left;margin-left:10.15pt;margin-top:167.75pt;width:131.25pt;height:46.5pt;z-index:251666432;visibility:visible;mso-wrap-style:square;mso-width-percent:0;mso-height-percent:0;mso-wrap-distance-left:9pt;mso-wrap-distance-top:3.6pt;mso-wrap-distance-right:9pt;mso-wrap-distance-bottom:3.6pt;mso-position-horizontal:absolute;mso-position-horizontal-relative:margin;mso-position-vertical:absolute;mso-position-vertical-relative:text;mso-width-percent:0;mso-height-percent:0;mso-width-relative:margin;mso-height-relative:margin;v-text-anchor:middle" o:gfxdata="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">
+              <v:shape w14:anchorId="747DAFAB" id="_x0000_s1027" type="#_x0000_t202" style="position:absolute;left:0;text-align:left;margin-left:10.15pt;margin-top:167.75pt;width:131.25pt;height:46.5pt;z-index:251666432;visibility:visible;mso-wrap-style:square;mso-width-percent:0;mso-height-percent:0;mso-wrap-distance-left:9pt;mso-wrap-distance-top:3.6pt;mso-wrap-distance-right:9pt;mso-wrap-distance-bottom:3.6pt;mso-position-horizontal:absolute;mso-position-horizontal-relative:margin;mso-position-vertical:absolute;mso-position-vertical-relative:text;mso-width-percent:0;mso-height-percent:0;mso-width-relative:margin;mso-height-relative:margin;v-text-anchor:middle" o:gfxdata="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">
                 <v:textbox>
                   <w:txbxContent>
                     <w:p>
@@ -743,11 +1064,12 @@
       <w:r>
         <w:rPr>
           <w:noProof/>
+          <w:lang w:eastAsia="fr-FR"/>
         </w:rPr>
         <mc:AlternateContent>
           <mc:Choice Requires="wps">
             <w:drawing>
-              <wp:anchor distT="45720" distB="45720" distL="114300" distR="114300" simplePos="0" relativeHeight="251664384" behindDoc="0" locked="0" layoutInCell="1" allowOverlap="1" wp14:anchorId="4065243D" wp14:editId="032C06C4">
+              <wp:anchor distT="45720" distB="45720" distL="114300" distR="114300" simplePos="0" relativeHeight="251664384" behindDoc="0" locked="0" layoutInCell="1" allowOverlap="1" wp14:anchorId="05724C86" wp14:editId="0CEE6AFA">
                 <wp:simplePos x="0" y="0"/>
                 <wp:positionH relativeFrom="margin">
                   <wp:posOffset>3862705</wp:posOffset>
@@ -817,7 +1139,7 @@
           </mc:Choice>
           <mc:Fallback>
             <w:pict>
-              <v:shape w14:anchorId="4065243D" id="_x0000_s1028" type="#_x0000_t202" style="position:absolute;left:0;text-align:left;margin-left:304.15pt;margin-top:167pt;width:131.25pt;height:46.5pt;z-index:251664384;visibility:visible;mso-wrap-style:square;mso-width-percent:0;mso-height-percent:0;mso-wrap-distance-left:9pt;mso-wrap-distance-top:3.6pt;mso-wrap-distance-right:9pt;mso-wrap-distance-bottom:3.6pt;mso-position-horizontal:absolute;mso-position-horizontal-relative:margin;mso-position-vertical:absolute;mso-position-vertical-relative:text;mso-width-percent:0;mso-height-percent:0;mso-width-relative:margin;mso-height-relative:margin;v-text-anchor:middle" o:gfxdata="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">
+              <v:shape w14:anchorId="05724C86" id="_x0000_s1028" type="#_x0000_t202" style="position:absolute;left:0;text-align:left;margin-left:304.15pt;margin-top:167pt;width:131.25pt;height:46.5pt;z-index:251664384;visibility:visible;mso-wrap-style:square;mso-width-percent:0;mso-height-percent:0;mso-wrap-distance-left:9pt;mso-wrap-distance-top:3.6pt;mso-wrap-distance-right:9pt;mso-wrap-distance-bottom:3.6pt;mso-position-horizontal:absolute;mso-position-horizontal-relative:margin;mso-position-vertical:absolute;mso-position-vertical-relative:text;mso-width-percent:0;mso-height-percent:0;mso-width-relative:margin;mso-height-relative:margin;v-text-anchor:middle" o:gfxdata="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">
                 <v:textbox>
                   <w:txbxContent>
                     <w:p>
@@ -839,11 +1161,12 @@
       <w:r>
         <w:rPr>
           <w:noProof/>
+          <w:lang w:eastAsia="fr-FR"/>
         </w:rPr>
         <mc:AlternateContent>
           <mc:Choice Requires="wps">
             <w:drawing>
-              <wp:anchor distT="45720" distB="45720" distL="114300" distR="114300" simplePos="0" relativeHeight="251668480" behindDoc="0" locked="0" layoutInCell="1" allowOverlap="1" wp14:anchorId="4065243D" wp14:editId="032C06C4">
+              <wp:anchor distT="45720" distB="45720" distL="114300" distR="114300" simplePos="0" relativeHeight="251668480" behindDoc="0" locked="0" layoutInCell="1" allowOverlap="1" wp14:anchorId="318AB870" wp14:editId="31D25C55">
                 <wp:simplePos x="0" y="0"/>
                 <wp:positionH relativeFrom="margin">
                   <wp:align>center</wp:align>
@@ -913,7 +1236,7 @@
           </mc:Choice>
           <mc:Fallback>
             <w:pict>
-              <v:shape w14:anchorId="4065243D" id="_x0000_s1029" type="#_x0000_t202" style="position:absolute;left:0;text-align:left;margin-left:0;margin-top:78.5pt;width:131.25pt;height:46.5pt;z-index:251668480;visibility:visible;mso-wrap-style:square;mso-width-percent:0;mso-height-percent:0;mso-wrap-distance-left:9pt;mso-wrap-distance-top:3.6pt;mso-wrap-distance-right:9pt;mso-wrap-distance-bottom:3.6pt;mso-position-horizontal:center;mso-position-horizontal-relative:margin;mso-position-vertical:absolute;mso-position-vertical-relative:text;mso-width-percent:0;mso-height-percent:0;mso-width-relative:margin;mso-height-relative:margin;v-text-anchor:middle" o:gfxdata="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">
+              <v:shape w14:anchorId="318AB870" id="_x0000_s1029" type="#_x0000_t202" style="position:absolute;left:0;text-align:left;margin-left:0;margin-top:78.5pt;width:131.25pt;height:46.5pt;z-index:251668480;visibility:visible;mso-wrap-style:square;mso-width-percent:0;mso-height-percent:0;mso-wrap-distance-left:9pt;mso-wrap-distance-top:3.6pt;mso-wrap-distance-right:9pt;mso-wrap-distance-bottom:3.6pt;mso-position-horizontal:center;mso-position-horizontal-relative:margin;mso-position-vertical:absolute;mso-position-vertical-relative:text;mso-width-percent:0;mso-height-percent:0;mso-width-relative:margin;mso-height-relative:margin;v-text-anchor:middle" o:gfxdata="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">
                 <v:textbox>
                   <w:txbxContent>
                     <w:p>
@@ -935,11 +1258,12 @@
       <w:r>
         <w:rPr>
           <w:noProof/>
+          <w:lang w:eastAsia="fr-FR"/>
         </w:rPr>
         <mc:AlternateContent>
           <mc:Choice Requires="wps">
             <w:drawing>
-              <wp:anchor distT="45720" distB="45720" distL="114300" distR="114300" simplePos="0" relativeHeight="251662336" behindDoc="0" locked="0" layoutInCell="1" allowOverlap="1">
+              <wp:anchor distT="45720" distB="45720" distL="114300" distR="114300" simplePos="0" relativeHeight="251662336" behindDoc="0" locked="0" layoutInCell="1" allowOverlap="1" wp14:anchorId="6E2CF2D5" wp14:editId="4D6CB9EF">
                 <wp:simplePos x="0" y="0"/>
                 <wp:positionH relativeFrom="margin">
                   <wp:align>center</wp:align>
@@ -1009,7 +1333,7 @@
           </mc:Choice>
           <mc:Fallback>
             <w:pict>
-              <v:shape id="_x0000_s1030" type="#_x0000_t202" style="position:absolute;left:0;text-align:left;margin-left:0;margin-top:.5pt;width:131.25pt;height:46.5pt;z-index:251662336;visibility:visible;mso-wrap-style:square;mso-width-percent:0;mso-height-percent:0;mso-wrap-distance-left:9pt;mso-wrap-distance-top:3.6pt;mso-wrap-distance-right:9pt;mso-wrap-distance-bottom:3.6pt;mso-position-horizontal:center;mso-position-horizontal-relative:margin;mso-position-vertical:absolute;mso-position-vertical-relative:text;mso-width-percent:0;mso-height-percent:0;mso-width-relative:margin;mso-height-relative:margin;v-text-anchor:middle" o:gfxdata="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">
+              <v:shape w14:anchorId="6E2CF2D5" id="_x0000_s1030" type="#_x0000_t202" style="position:absolute;left:0;text-align:left;margin-left:0;margin-top:.5pt;width:131.25pt;height:46.5pt;z-index:251662336;visibility:visible;mso-wrap-style:square;mso-width-percent:0;mso-height-percent:0;mso-wrap-distance-left:9pt;mso-wrap-distance-top:3.6pt;mso-wrap-distance-right:9pt;mso-wrap-distance-bottom:3.6pt;mso-position-horizontal:center;mso-position-horizontal-relative:margin;mso-position-vertical:absolute;mso-position-vertical-relative:text;mso-width-percent:0;mso-height-percent:0;mso-width-relative:margin;mso-height-relative:margin;v-text-anchor:middle" o:gfxdata="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">
                 <v:textbox>
                   <w:txbxContent>
                     <w:p>
@@ -1074,12 +1398,30 @@
     <w:p>
       <w:pPr>
         <w:pStyle w:val="Paragraphedeliste"/>
+        <w:ind w:left="927"/>
         <w:rPr>
           <w:sz w:val="28"/>
           <w:szCs w:val="28"/>
           <w:u w:val="single"/>
         </w:rPr>
       </w:pPr>
+    </w:p>
+    <w:p>
+      <w:r>
+        <w:t>Pour la base de donnée</w:t>
+      </w:r>
+      <w:r>
+        <w:t>s</w:t>
+      </w:r>
+      <w:r>
+        <w:t>, nous avons voulu faire assez simple en ne créant pas énormément de tables, car nous avons estimé que pour ce projet les trois ci-dessous suffisai</w:t>
+      </w:r>
+      <w:r>
+        <w:t>en</w:t>
+      </w:r>
+      <w:r>
+        <w:t xml:space="preserve">t amplement. </w:t>
+      </w:r>
     </w:p>
     <w:p/>
     <w:tbl>
@@ -1153,7 +1495,7 @@
               <mc:AlternateContent>
                 <mc:Choice Requires="wps">
                   <w:drawing>
-                    <wp:anchor distT="0" distB="0" distL="114300" distR="114300" simplePos="0" relativeHeight="251659264" behindDoc="0" locked="0" layoutInCell="1" allowOverlap="1">
+                    <wp:anchor distT="0" distB="0" distL="114300" distR="114300" simplePos="0" relativeHeight="251659264" behindDoc="0" locked="0" layoutInCell="1" allowOverlap="1" wp14:anchorId="5F25D6AC" wp14:editId="49A95DF3">
                       <wp:simplePos x="0" y="0"/>
                       <wp:positionH relativeFrom="column">
                         <wp:posOffset>605154</wp:posOffset>
@@ -1611,7 +1953,7 @@
               <mc:AlternateContent>
                 <mc:Choice Requires="wps">
                   <w:drawing>
-                    <wp:anchor distT="0" distB="0" distL="114300" distR="114300" simplePos="0" relativeHeight="251660288" behindDoc="0" locked="0" layoutInCell="1" allowOverlap="1">
+                    <wp:anchor distT="0" distB="0" distL="114300" distR="114300" simplePos="0" relativeHeight="251660288" behindDoc="0" locked="0" layoutInCell="1" allowOverlap="1" wp14:anchorId="0186087A" wp14:editId="0DFFD198">
                       <wp:simplePos x="0" y="0"/>
                       <wp:positionH relativeFrom="column">
                         <wp:posOffset>1543049</wp:posOffset>
@@ -1922,7 +2264,65 @@
       </w:tr>
     </w:tbl>
     <w:p/>
-    <w:p/>
+    <w:p>
+      <w:pPr>
+        <w:jc w:val="center"/>
+      </w:pPr>
+      <w:r>
+        <w:rPr>
+          <w:noProof/>
+          <w:lang w:eastAsia="fr-FR"/>
+        </w:rPr>
+        <w:drawing>
+          <wp:inline distT="0" distB="0" distL="0" distR="0" wp14:anchorId="05E653B2" wp14:editId="6AAB3782">
+            <wp:extent cx="3124200" cy="3456839"/>
+            <wp:effectExtent l="0" t="0" r="0" b="0"/>
+            <wp:docPr id="3" name="Image 3" descr="https://cdn.discordapp.com/attachments/722717054821466152/725392806947848292/unknown.png"/>
+            <wp:cNvGraphicFramePr>
+              <a:graphicFrameLocks xmlns:a="http://schemas.openxmlformats.org/drawingml/2006/main" noChangeAspect="1"/>
+            </wp:cNvGraphicFramePr>
+            <a:graphic xmlns:a="http://schemas.openxmlformats.org/drawingml/2006/main">
+              <a:graphicData uri="http://schemas.openxmlformats.org/drawingml/2006/picture">
+                <pic:pic xmlns:pic="http://schemas.openxmlformats.org/drawingml/2006/picture">
+                  <pic:nvPicPr>
+                    <pic:cNvPr id="0" name="Picture 1" descr="https://cdn.discordapp.com/attachments/722717054821466152/725392806947848292/unknown.png"/>
+                    <pic:cNvPicPr>
+                      <a:picLocks noChangeAspect="1" noChangeArrowheads="1"/>
+                    </pic:cNvPicPr>
+                  </pic:nvPicPr>
+                  <pic:blipFill>
+                    <a:blip r:embed="rId8">
+                      <a:extLst>
+                        <a:ext uri="{28A0092B-C50C-407E-A947-70E740481C1C}">
+                          <a14:useLocalDpi xmlns:a14="http://schemas.microsoft.com/office/drawing/2010/main" val="0"/>
+                        </a:ext>
+                      </a:extLst>
+                    </a:blip>
+                    <a:srcRect/>
+                    <a:stretch>
+                      <a:fillRect/>
+                    </a:stretch>
+                  </pic:blipFill>
+                  <pic:spPr bwMode="auto">
+                    <a:xfrm>
+                      <a:off x="0" y="0"/>
+                      <a:ext cx="3131956" cy="3465420"/>
+                    </a:xfrm>
+                    <a:prstGeom prst="rect">
+                      <a:avLst/>
+                    </a:prstGeom>
+                    <a:noFill/>
+                    <a:ln>
+                      <a:noFill/>
+                    </a:ln>
+                  </pic:spPr>
+                </pic:pic>
+              </a:graphicData>
+            </a:graphic>
+          </wp:inline>
+        </w:drawing>
+      </w:r>
+    </w:p>
     <w:p>
       <w:pPr>
         <w:pStyle w:val="Paragraphedeliste"/>
@@ -1942,6 +2342,7 @@
           <w:szCs w:val="28"/>
           <w:u w:val="single"/>
         </w:rPr>
+        <w:lastRenderedPageBreak/>
         <w:t>Fonctionnalités majeures</w:t>
       </w:r>
       <w:r>
@@ -1974,7 +2375,35 @@
           <w:sz w:val="28"/>
           <w:szCs w:val="28"/>
         </w:rPr>
-        <w:t>Connexion à la BDD :</w:t>
+        <w:t>Fonction permettant de se connecter</w:t>
+      </w:r>
+      <w:r>
+        <w:rPr>
+          <w:sz w:val="28"/>
+          <w:szCs w:val="28"/>
+        </w:rPr>
+        <w:t xml:space="preserve"> à la </w:t>
+      </w:r>
+      <w:r>
+        <w:rPr>
+          <w:sz w:val="28"/>
+          <w:szCs w:val="28"/>
+        </w:rPr>
+        <w:t>base de donnée</w:t>
+      </w:r>
+      <w:r>
+        <w:rPr>
+          <w:sz w:val="28"/>
+          <w:szCs w:val="28"/>
+        </w:rPr>
+        <w:t>s</w:t>
+      </w:r>
+      <w:r>
+        <w:rPr>
+          <w:sz w:val="28"/>
+          <w:szCs w:val="28"/>
+        </w:rPr>
+        <w:t> :</w:t>
       </w:r>
     </w:p>
     <w:p>
@@ -1992,7 +2421,7 @@
           <w:lang w:eastAsia="fr-FR"/>
         </w:rPr>
         <w:drawing>
-          <wp:inline distT="0" distB="0" distL="0" distR="0">
+          <wp:inline distT="0" distB="0" distL="0" distR="0" wp14:anchorId="2A185A36" wp14:editId="03498C1F">
             <wp:extent cx="5760720" cy="2045335"/>
             <wp:effectExtent l="0" t="0" r="0" b="0"/>
             <wp:docPr id="14" name="Image 14"/>
@@ -2007,7 +2436,7 @@
                     <pic:cNvPicPr/>
                   </pic:nvPicPr>
                   <pic:blipFill>
-                    <a:blip r:embed="rId5">
+                    <a:blip r:embed="rId9">
                       <a:extLst>
                         <a:ext uri="{28A0092B-C50C-407E-A947-70E740481C1C}">
                           <a14:useLocalDpi xmlns:a14="http://schemas.microsoft.com/office/drawing/2010/main" val="0"/>
@@ -2041,28 +2470,49 @@
           <w:szCs w:val="28"/>
         </w:rPr>
       </w:pPr>
-      <w:r>
-        <w:rPr>
-          <w:sz w:val="28"/>
-          <w:szCs w:val="28"/>
-        </w:rPr>
-        <w:br w:type="page"/>
-      </w:r>
-    </w:p>
-    <w:p>
-      <w:pPr>
-        <w:rPr>
-          <w:sz w:val="28"/>
-          <w:szCs w:val="28"/>
-        </w:rPr>
-      </w:pPr>
-      <w:r>
-        <w:rPr>
-          <w:sz w:val="28"/>
-          <w:szCs w:val="28"/>
-        </w:rPr>
-        <w:lastRenderedPageBreak/>
-        <w:t xml:space="preserve">Connexion via compte : </w:t>
+    </w:p>
+    <w:p>
+      <w:pPr>
+        <w:rPr>
+          <w:sz w:val="28"/>
+          <w:szCs w:val="28"/>
+        </w:rPr>
+      </w:pPr>
+    </w:p>
+    <w:p>
+      <w:pPr>
+        <w:rPr>
+          <w:sz w:val="28"/>
+          <w:szCs w:val="28"/>
+        </w:rPr>
+      </w:pPr>
+      <w:r>
+        <w:rPr>
+          <w:sz w:val="28"/>
+          <w:szCs w:val="28"/>
+        </w:rPr>
+        <w:t>Fonction qui gère la c</w:t>
+      </w:r>
+      <w:r>
+        <w:rPr>
+          <w:sz w:val="28"/>
+          <w:szCs w:val="28"/>
+        </w:rPr>
+        <w:t>onnexion via</w:t>
+      </w:r>
+      <w:r>
+        <w:rPr>
+          <w:sz w:val="28"/>
+          <w:szCs w:val="28"/>
+        </w:rPr>
+        <w:t xml:space="preserve"> un</w:t>
+      </w:r>
+      <w:r>
+        <w:rPr>
+          <w:sz w:val="28"/>
+          <w:szCs w:val="28"/>
+        </w:rPr>
+        <w:t xml:space="preserve"> compte : </w:t>
       </w:r>
     </w:p>
     <w:p>
@@ -2080,7 +2530,7 @@
           <w:lang w:eastAsia="fr-FR"/>
         </w:rPr>
         <w:drawing>
-          <wp:inline distT="0" distB="0" distL="0" distR="0">
+          <wp:inline distT="0" distB="0" distL="0" distR="0" wp14:anchorId="37912976" wp14:editId="56F06BCC">
             <wp:extent cx="5760720" cy="3756025"/>
             <wp:effectExtent l="0" t="0" r="0" b="0"/>
             <wp:docPr id="15" name="Image 15"/>
@@ -2095,7 +2545,7 @@
                     <pic:cNvPicPr/>
                   </pic:nvPicPr>
                   <pic:blipFill>
-                    <a:blip r:embed="rId6">
+                    <a:blip r:embed="rId10">
                       <a:extLst>
                         <a:ext uri="{28A0092B-C50C-407E-A947-70E740481C1C}">
                           <a14:useLocalDpi xmlns:a14="http://schemas.microsoft.com/office/drawing/2010/main" val="0"/>
@@ -2137,12 +2587,49 @@
           <w:szCs w:val="28"/>
         </w:rPr>
       </w:pPr>
-      <w:r>
-        <w:rPr>
-          <w:sz w:val="28"/>
-          <w:szCs w:val="28"/>
-        </w:rPr>
-        <w:t>Réservation logement :</w:t>
+    </w:p>
+    <w:p>
+      <w:pPr>
+        <w:rPr>
+          <w:sz w:val="28"/>
+          <w:szCs w:val="28"/>
+        </w:rPr>
+      </w:pPr>
+      <w:r>
+        <w:rPr>
+          <w:sz w:val="28"/>
+          <w:szCs w:val="28"/>
+        </w:rPr>
+        <w:lastRenderedPageBreak/>
+        <w:t>Et la r</w:t>
+      </w:r>
+      <w:r>
+        <w:rPr>
+          <w:sz w:val="28"/>
+          <w:szCs w:val="28"/>
+        </w:rPr>
+        <w:t>éservation</w:t>
+      </w:r>
+      <w:r>
+        <w:rPr>
+          <w:sz w:val="28"/>
+          <w:szCs w:val="28"/>
+        </w:rPr>
+        <w:t xml:space="preserve"> d’</w:t>
+      </w:r>
+      <w:r>
+        <w:rPr>
+          <w:sz w:val="28"/>
+          <w:szCs w:val="28"/>
+        </w:rPr>
+        <w:t>un</w:t>
+      </w:r>
+      <w:r>
+        <w:rPr>
+          <w:sz w:val="28"/>
+          <w:szCs w:val="28"/>
+        </w:rPr>
+        <w:t xml:space="preserve"> logement :</w:t>
       </w:r>
     </w:p>
     <w:p>
@@ -2160,7 +2647,7 @@
           <w:lang w:eastAsia="fr-FR"/>
         </w:rPr>
         <w:drawing>
-          <wp:inline distT="0" distB="0" distL="0" distR="0">
+          <wp:inline distT="0" distB="0" distL="0" distR="0" wp14:anchorId="606454B0" wp14:editId="0411CD24">
             <wp:extent cx="5048250" cy="1971675"/>
             <wp:effectExtent l="0" t="0" r="0" b="9525"/>
             <wp:docPr id="16" name="Image 16"/>
@@ -2175,7 +2662,7 @@
                     <pic:cNvPicPr/>
                   </pic:nvPicPr>
                   <pic:blipFill>
-                    <a:blip r:embed="rId7">
+                    <a:blip r:embed="rId11">
                       <a:extLst>
                         <a:ext uri="{28A0092B-C50C-407E-A947-70E740481C1C}">
                           <a14:useLocalDpi xmlns:a14="http://schemas.microsoft.com/office/drawing/2010/main" val="0"/>
@@ -2212,6 +2699,22 @@
     </w:p>
     <w:p>
       <w:pPr>
+        <w:rPr>
+          <w:sz w:val="28"/>
+          <w:szCs w:val="28"/>
+        </w:rPr>
+      </w:pPr>
+    </w:p>
+    <w:p>
+      <w:pPr>
+        <w:rPr>
+          <w:sz w:val="28"/>
+          <w:szCs w:val="28"/>
+        </w:rPr>
+      </w:pPr>
+    </w:p>
+    <w:p>
+      <w:pPr>
         <w:pStyle w:val="Paragraphedeliste"/>
         <w:numPr>
           <w:ilvl w:val="0"/>
@@ -2229,7 +2732,7 @@
           <w:szCs w:val="28"/>
           <w:u w:val="single"/>
         </w:rPr>
-        <w:t>Technologies utilisés</w:t>
+        <w:t>Technologies utilisé</w:t>
       </w:r>
       <w:r>
         <w:rPr>
@@ -2237,28 +2740,64 @@
           <w:szCs w:val="28"/>
           <w:u w:val="single"/>
         </w:rPr>
-        <w:t> :</w:t>
-      </w:r>
-    </w:p>
-    <w:p>
-      <w:pPr>
-        <w:rPr>
-          <w:sz w:val="28"/>
-          <w:szCs w:val="28"/>
-        </w:rPr>
-      </w:pPr>
-      <w:r>
-        <w:rPr>
-          <w:sz w:val="28"/>
-          <w:szCs w:val="28"/>
-        </w:rPr>
-        <w:t>Nous avons utilisé pour ce projet du PHP afin de pouvoir gérer la base de données basée sur MySQL côté serveur, pour ce qui est des animations côté client nous avons utilisé du JavaScript.</w:t>
-      </w:r>
-    </w:p>
-    <w:p>
-      <w:bookmarkStart w:id="0" w:name="_GoBack"/>
-      <w:bookmarkEnd w:id="0"/>
-    </w:p>
+        <w:t>e</w:t>
+      </w:r>
+      <w:r>
+        <w:rPr>
+          <w:sz w:val="28"/>
+          <w:szCs w:val="28"/>
+          <w:u w:val="single"/>
+        </w:rPr>
+        <w:t>s :</w:t>
+      </w:r>
+    </w:p>
+    <w:p>
+      <w:pPr>
+        <w:rPr>
+          <w:sz w:val="28"/>
+          <w:szCs w:val="28"/>
+          <w:u w:val="single"/>
+        </w:rPr>
+      </w:pPr>
+    </w:p>
+    <w:p>
+      <w:r>
+        <w:t xml:space="preserve">Pour ce projet nous avons utilisé le HTML/CSS pour le rendu visuel, </w:t>
+      </w:r>
+      <w:r>
+        <w:t>pour ce qui est des animations côté client nous avons utilisé du JavaScript.</w:t>
+      </w:r>
+      <w:r>
+        <w:t xml:space="preserve"> Et</w:t>
+      </w:r>
+      <w:r>
+        <w:t xml:space="preserve"> afin de pouvoir gérer la base de données basée sur MySQL côté serveur, </w:t>
+      </w:r>
+      <w:r>
+        <w:t>nous avons utilisé du PHP.</w:t>
+      </w:r>
+    </w:p>
+    <w:p>
+      <w:r>
+        <w:t>Quant</w:t>
+      </w:r>
+      <w:r>
+        <w:t xml:space="preserve"> à</w:t>
+      </w:r>
+      <w:r>
+        <w:t xml:space="preserve"> la gestion de</w:t>
+      </w:r>
+      <w:r>
+        <w:t xml:space="preserve"> projet, nous nous sommes </w:t>
+      </w:r>
+      <w:r>
+        <w:t>servis</w:t>
+      </w:r>
+      <w:r>
+        <w:t xml:space="preserve"> de GIT et nous communiquions par Discord.</w:t>
+      </w:r>
+    </w:p>
+    <w:p/>
     <w:sectPr>
       <w:pgSz w:w="11906" w:h="16838"/>
       <w:pgMar w:top="1417" w:right="1417" w:bottom="1417" w:left="1417" w:header="708" w:footer="708" w:gutter="0"/>
@@ -2269,8 +2808,58 @@
 </w:document>
 </file>
 
+<file path=word/endnotes.xml><?xml version="1.0" encoding="utf-8"?>
+<w:endnotes xmlns:wpc="http://schemas.microsoft.com/office/word/2010/wordprocessingCanvas" xmlns:cx="http://schemas.microsoft.com/office/drawing/2014/chartex" xmlns:cx1="http://schemas.microsoft.com/office/drawing/2015/9/8/chartex" xmlns:cx2="http://schemas.microsoft.com/office/drawing/2015/10/21/chartex" xmlns:cx3="http://schemas.microsoft.com/office/drawing/2016/5/9/chartex" xmlns:cx4="http://schemas.microsoft.com/office/drawing/2016/5/10/chartex" xmlns:cx5="http://schemas.microsoft.com/office/drawing/2016/5/11/chartex" xmlns:cx6="http://schemas.microsoft.com/office/drawing/2016/5/12/chartex" xmlns:cx7="http://schemas.microsoft.com/office/drawing/2016/5/13/chartex" xmlns:cx8="http://schemas.microsoft.com/office/drawing/2016/5/14/chartex" xmlns:mc="http://schemas.openxmlformats.org/markup-compatibility/2006" xmlns:aink="http://schemas.microsoft.com/office/drawing/2016/ink" xmlns:am3d="http://schemas.microsoft.com/office/drawing/2017/model3d" xmlns:o="urn:schemas-microsoft-com:office:office" xmlns:r="http://schemas.openxmlformats.org/officeDocument/2006/relationships" xmlns:m="http://schemas.openxmlformats.org/officeDocument/2006/math" xmlns:v="urn:schemas-microsoft-com:vml" xmlns:wp14="http://schemas.microsoft.com/office/word/2010/wordprocessingDrawing" xmlns:wp="http://schemas.openxmlformats.org/drawingml/2006/wordprocessingDrawing" xmlns:w10="urn:schemas-microsoft-com:office:word" xmlns:w="http://schemas.openxmlformats.org/wordprocessingml/2006/main" xmlns:w14="http://schemas.microsoft.com/office/word/2010/wordml" xmlns:w15="http://schemas.microsoft.com/office/word/2012/wordml" xmlns:w16cex="http://schemas.microsoft.com/office/word/2018/wordml/cex" xmlns:w16cid="http://schemas.microsoft.com/office/word/2016/wordml/cid" xmlns:w16="http://schemas.microsoft.com/office/word/2018/wordml" xmlns:w16se="http://schemas.microsoft.com/office/word/2015/wordml/symex" xmlns:wpg="http://schemas.microsoft.com/office/word/2010/wordprocessingGroup" xmlns:wpi="http://schemas.microsoft.com/office/word/2010/wordprocessingInk" xmlns:wne="http://schemas.microsoft.com/office/word/2006/wordml" xmlns:wps="http://schemas.microsoft.com/office/word/2010/wordprocessingShape" mc:Ignorable="w14 w15 w16se w16cid w16 w16cex wp14">
+  <w:endnote w:type="separator" w:id="-1">
+    <w:p>
+      <w:pPr>
+        <w:spacing w:after="0" w:line="240" w:lineRule="auto"/>
+      </w:pPr>
+      <w:r>
+        <w:separator/>
+      </w:r>
+    </w:p>
+  </w:endnote>
+  <w:endnote w:type="continuationSeparator" w:id="0">
+    <w:p>
+      <w:pPr>
+        <w:spacing w:after="0" w:line="240" w:lineRule="auto"/>
+      </w:pPr>
+      <w:r>
+        <w:continuationSeparator/>
+      </w:r>
+    </w:p>
+  </w:endnote>
+</w:endnotes>
+</file>
+
+<file path=word/footnotes.xml><?xml version="1.0" encoding="utf-8"?>
+<w:footnotes xmlns:wpc="http://schemas.microsoft.com/office/word/2010/wordprocessingCanvas" xmlns:cx="http://schemas.microsoft.com/office/drawing/2014/chartex" xmlns:cx1="http://schemas.microsoft.com/office/drawing/2015/9/8/chartex" xmlns:cx2="http://schemas.microsoft.com/office/drawing/2015/10/21/chartex" xmlns:cx3="http://schemas.microsoft.com/office/drawing/2016/5/9/chartex" xmlns:cx4="http://schemas.microsoft.com/office/drawing/2016/5/10/chartex" xmlns:cx5="http://schemas.microsoft.com/office/drawing/2016/5/11/chartex" xmlns:cx6="http://schemas.microsoft.com/office/drawing/2016/5/12/chartex" xmlns:cx7="http://schemas.microsoft.com/office/drawing/2016/5/13/chartex" xmlns:cx8="http://schemas.microsoft.com/office/drawing/2016/5/14/chartex" xmlns:mc="http://schemas.openxmlformats.org/markup-compatibility/2006" xmlns:aink="http://schemas.microsoft.com/office/drawing/2016/ink" xmlns:am3d="http://schemas.microsoft.com/office/drawing/2017/model3d" xmlns:o="urn:schemas-microsoft-com:office:office" xmlns:r="http://schemas.openxmlformats.org/officeDocument/2006/relationships" xmlns:m="http://schemas.openxmlformats.org/officeDocument/2006/math" xmlns:v="urn:schemas-microsoft-com:vml" xmlns:wp14="http://schemas.microsoft.com/office/word/2010/wordprocessingDrawing" xmlns:wp="http://schemas.openxmlformats.org/drawingml/2006/wordprocessingDrawing" xmlns:w10="urn:schemas-microsoft-com:office:word" xmlns:w="http://schemas.openxmlformats.org/wordprocessingml/2006/main" xmlns:w14="http://schemas.microsoft.com/office/word/2010/wordml" xmlns:w15="http://schemas.microsoft.com/office/word/2012/wordml" xmlns:w16cex="http://schemas.microsoft.com/office/word/2018/wordml/cex" xmlns:w16cid="http://schemas.microsoft.com/office/word/2016/wordml/cid" xmlns:w16="http://schemas.microsoft.com/office/word/2018/wordml" xmlns:w16se="http://schemas.microsoft.com/office/word/2015/wordml/symex" xmlns:wpg="http://schemas.microsoft.com/office/word/2010/wordprocessingGroup" xmlns:wpi="http://schemas.microsoft.com/office/word/2010/wordprocessingInk" xmlns:wne="http://schemas.microsoft.com/office/word/2006/wordml" xmlns:wps="http://schemas.microsoft.com/office/word/2010/wordprocessingShape" mc:Ignorable="w14 w15 w16se w16cid w16 w16cex wp14">
+  <w:footnote w:type="separator" w:id="-1">
+    <w:p>
+      <w:pPr>
+        <w:spacing w:after="0" w:line="240" w:lineRule="auto"/>
+      </w:pPr>
+      <w:r>
+        <w:separator/>
+      </w:r>
+    </w:p>
+  </w:footnote>
+  <w:footnote w:type="continuationSeparator" w:id="0">
+    <w:p>
+      <w:pPr>
+        <w:spacing w:after="0" w:line="240" w:lineRule="auto"/>
+      </w:pPr>
+      <w:r>
+        <w:continuationSeparator/>
+      </w:r>
+    </w:p>
+  </w:footnote>
+</w:footnotes>
+</file>
+
 <file path=word/numbering.xml><?xml version="1.0" encoding="utf-8"?>
-<w:numbering xmlns:wpc="http://schemas.microsoft.com/office/word/2010/wordprocessingCanvas" xmlns:mc="http://schemas.openxmlformats.org/markup-compatibility/2006" xmlns:o="urn:schemas-microsoft-com:office:office" xmlns:r="http://schemas.openxmlformats.org/officeDocument/2006/relationships" xmlns:m="http://schemas.openxmlformats.org/officeDocument/2006/math" xmlns:v="urn:schemas-microsoft-com:vml" xmlns:wp14="http://schemas.microsoft.com/office/word/2010/wordprocessingDrawing" xmlns:wp="http://schemas.openxmlformats.org/drawingml/2006/wordprocessingDrawing" xmlns:w10="urn:schemas-microsoft-com:office:word" xmlns:w="http://schemas.openxmlformats.org/wordprocessingml/2006/main" xmlns:w14="http://schemas.microsoft.com/office/word/2010/wordml" xmlns:w15="http://schemas.microsoft.com/office/word/2012/wordml" xmlns:wpg="http://schemas.microsoft.com/office/word/2010/wordprocessingGroup" xmlns:wpi="http://schemas.microsoft.com/office/word/2010/wordprocessingInk" xmlns:wne="http://schemas.microsoft.com/office/word/2006/wordml" xmlns:wps="http://schemas.microsoft.com/office/word/2010/wordprocessingShape" mc:Ignorable="w14 w15 wp14">
+<w:numbering xmlns:wpc="http://schemas.microsoft.com/office/word/2010/wordprocessingCanvas" xmlns:cx="http://schemas.microsoft.com/office/drawing/2014/chartex" xmlns:cx1="http://schemas.microsoft.com/office/drawing/2015/9/8/chartex" xmlns:cx2="http://schemas.microsoft.com/office/drawing/2015/10/21/chartex" xmlns:cx3="http://schemas.microsoft.com/office/drawing/2016/5/9/chartex" xmlns:cx4="http://schemas.microsoft.com/office/drawing/2016/5/10/chartex" xmlns:cx5="http://schemas.microsoft.com/office/drawing/2016/5/11/chartex" xmlns:cx6="http://schemas.microsoft.com/office/drawing/2016/5/12/chartex" xmlns:cx7="http://schemas.microsoft.com/office/drawing/2016/5/13/chartex" xmlns:cx8="http://schemas.microsoft.com/office/drawing/2016/5/14/chartex" xmlns:mc="http://schemas.openxmlformats.org/markup-compatibility/2006" xmlns:aink="http://schemas.microsoft.com/office/drawing/2016/ink" xmlns:am3d="http://schemas.microsoft.com/office/drawing/2017/model3d" xmlns:o="urn:schemas-microsoft-com:office:office" xmlns:r="http://schemas.openxmlformats.org/officeDocument/2006/relationships" xmlns:m="http://schemas.openxmlformats.org/officeDocument/2006/math" xmlns:v="urn:schemas-microsoft-com:vml" xmlns:wp14="http://schemas.microsoft.com/office/word/2010/wordprocessingDrawing" xmlns:wp="http://schemas.openxmlformats.org/drawingml/2006/wordprocessingDrawing" xmlns:w10="urn:schemas-microsoft-com:office:word" xmlns:w="http://schemas.openxmlformats.org/wordprocessingml/2006/main" xmlns:w14="http://schemas.microsoft.com/office/word/2010/wordml" xmlns:w15="http://schemas.microsoft.com/office/word/2012/wordml" xmlns:w16cex="http://schemas.microsoft.com/office/word/2018/wordml/cex" xmlns:w16cid="http://schemas.microsoft.com/office/word/2016/wordml/cid" xmlns:w16="http://schemas.microsoft.com/office/word/2018/wordml" xmlns:w16se="http://schemas.microsoft.com/office/word/2015/wordml/symex" xmlns:wpg="http://schemas.microsoft.com/office/word/2010/wordprocessingGroup" xmlns:wpi="http://schemas.microsoft.com/office/word/2010/wordprocessingInk" xmlns:wne="http://schemas.microsoft.com/office/word/2006/wordml" xmlns:wps="http://schemas.microsoft.com/office/word/2010/wordprocessingShape" mc:Ignorable="w14 w15 w16se w16cid w16 w16cex wp14">
   <w:abstractNum w:abstractNumId="0" w15:restartNumberingAfterBreak="0">
     <w:nsid w:val="379E625E"/>
     <w:multiLevelType w:val="hybridMultilevel"/>
@@ -2370,7 +2959,7 @@
       <w:lvlText w:val="%1."/>
       <w:lvlJc w:val="left"/>
       <w:pPr>
-        <w:ind w:left="3600" w:hanging="360"/>
+        <w:ind w:left="360" w:hanging="360"/>
       </w:pPr>
     </w:lvl>
     <w:lvl w:ilvl="1" w:tplc="040C0019" w:tentative="1">
@@ -2379,7 +2968,7 @@
       <w:lvlText w:val="%2."/>
       <w:lvlJc w:val="left"/>
       <w:pPr>
-        <w:ind w:left="4320" w:hanging="360"/>
+        <w:ind w:left="1080" w:hanging="360"/>
       </w:pPr>
     </w:lvl>
     <w:lvl w:ilvl="2" w:tplc="040C001B" w:tentative="1">
@@ -2388,7 +2977,7 @@
       <w:lvlText w:val="%3."/>
       <w:lvlJc w:val="right"/>
       <w:pPr>
-        <w:ind w:left="5040" w:hanging="180"/>
+        <w:ind w:left="1800" w:hanging="180"/>
       </w:pPr>
     </w:lvl>
     <w:lvl w:ilvl="3" w:tplc="040C000F" w:tentative="1">
@@ -2397,7 +2986,7 @@
       <w:lvlText w:val="%4."/>
       <w:lvlJc w:val="left"/>
       <w:pPr>
-        <w:ind w:left="5760" w:hanging="360"/>
+        <w:ind w:left="2520" w:hanging="360"/>
       </w:pPr>
     </w:lvl>
     <w:lvl w:ilvl="4" w:tplc="040C0019" w:tentative="1">
@@ -2406,7 +2995,7 @@
       <w:lvlText w:val="%5."/>
       <w:lvlJc w:val="left"/>
       <w:pPr>
-        <w:ind w:left="6480" w:hanging="360"/>
+        <w:ind w:left="3240" w:hanging="360"/>
       </w:pPr>
     </w:lvl>
     <w:lvl w:ilvl="5" w:tplc="040C001B" w:tentative="1">
@@ -2415,7 +3004,7 @@
       <w:lvlText w:val="%6."/>
       <w:lvlJc w:val="right"/>
       <w:pPr>
-        <w:ind w:left="7200" w:hanging="180"/>
+        <w:ind w:left="3960" w:hanging="180"/>
       </w:pPr>
     </w:lvl>
     <w:lvl w:ilvl="6" w:tplc="040C000F" w:tentative="1">
@@ -2424,7 +3013,7 @@
       <w:lvlText w:val="%7."/>
       <w:lvlJc w:val="left"/>
       <w:pPr>
-        <w:ind w:left="7920" w:hanging="360"/>
+        <w:ind w:left="4680" w:hanging="360"/>
       </w:pPr>
     </w:lvl>
     <w:lvl w:ilvl="7" w:tplc="040C0019" w:tentative="1">
@@ -2433,7 +3022,7 @@
       <w:lvlText w:val="%8."/>
       <w:lvlJc w:val="left"/>
       <w:pPr>
-        <w:ind w:left="8640" w:hanging="360"/>
+        <w:ind w:left="5400" w:hanging="360"/>
       </w:pPr>
     </w:lvl>
     <w:lvl w:ilvl="8" w:tplc="040C001B" w:tentative="1">
@@ -2442,7 +3031,7 @@
       <w:lvlText w:val="%9."/>
       <w:lvlJc w:val="right"/>
       <w:pPr>
-        <w:ind w:left="9360" w:hanging="180"/>
+        <w:ind w:left="6120" w:hanging="180"/>
       </w:pPr>
     </w:lvl>
   </w:abstractNum>
@@ -2456,7 +3045,7 @@
 </file>
 
 <file path=word/styles.xml><?xml version="1.0" encoding="utf-8"?>
-<w:styles xmlns:mc="http://schemas.openxmlformats.org/markup-compatibility/2006" xmlns:r="http://schemas.openxmlformats.org/officeDocument/2006/relationships" xmlns:w="http://schemas.openxmlformats.org/wordprocessingml/2006/main" xmlns:w14="http://schemas.microsoft.com/office/word/2010/wordml" xmlns:w15="http://schemas.microsoft.com/office/word/2012/wordml" mc:Ignorable="w14 w15">
+<w:styles xmlns:mc="http://schemas.openxmlformats.org/markup-compatibility/2006" xmlns:r="http://schemas.openxmlformats.org/officeDocument/2006/relationships" xmlns:w="http://schemas.openxmlformats.org/wordprocessingml/2006/main" xmlns:w14="http://schemas.microsoft.com/office/word/2010/wordml" xmlns:w15="http://schemas.microsoft.com/office/word/2012/wordml" xmlns:w16cex="http://schemas.microsoft.com/office/word/2018/wordml/cex" xmlns:w16cid="http://schemas.microsoft.com/office/word/2016/wordml/cid" xmlns:w16="http://schemas.microsoft.com/office/word/2018/wordml" xmlns:w16se="http://schemas.microsoft.com/office/word/2015/wordml/symex" mc:Ignorable="w14 w15 w16se w16cid w16 w16cex">
   <w:docDefaults>
     <w:rPrDefault>
       <w:rPr>
@@ -2472,7 +3061,7 @@
       </w:pPr>
     </w:pPrDefault>
   </w:docDefaults>
-  <w:latentStyles w:defLockedState="0" w:defUIPriority="99" w:defSemiHidden="0" w:defUnhideWhenUsed="0" w:defQFormat="0" w:count="371">
+  <w:latentStyles w:defLockedState="0" w:defUIPriority="99" w:defSemiHidden="0" w:defUnhideWhenUsed="0" w:defQFormat="0" w:count="376">
     <w:lsdException w:name="Normal" w:uiPriority="0" w:qFormat="1"/>
     <w:lsdException w:name="heading 1" w:uiPriority="9" w:qFormat="1"/>
     <w:lsdException w:name="heading 2" w:semiHidden="1" w:uiPriority="9" w:unhideWhenUsed="1" w:qFormat="1"/>
@@ -2578,7 +3167,6 @@
     <w:lsdException w:name="HTML Sample" w:semiHidden="1" w:unhideWhenUsed="1"/>
     <w:lsdException w:name="HTML Typewriter" w:semiHidden="1" w:unhideWhenUsed="1"/>
     <w:lsdException w:name="HTML Variable" w:semiHidden="1" w:unhideWhenUsed="1"/>
-    <w:lsdException w:name="Normal Table" w:semiHidden="1" w:unhideWhenUsed="1"/>
     <w:lsdException w:name="annotation subject" w:semiHidden="1" w:unhideWhenUsed="1"/>
     <w:lsdException w:name="No List" w:semiHidden="1" w:unhideWhenUsed="1"/>
     <w:lsdException w:name="Outline List 1" w:semiHidden="1" w:unhideWhenUsed="1"/>
@@ -2621,11 +3209,8 @@
     <w:lsdException w:name="Table Contemporary" w:semiHidden="1" w:unhideWhenUsed="1"/>
     <w:lsdException w:name="Table Elegant" w:semiHidden="1" w:unhideWhenUsed="1"/>
     <w:lsdException w:name="Table Professional" w:semiHidden="1" w:unhideWhenUsed="1"/>
-    <w:lsdException w:name="Table Subtle 1" w:semiHidden="1" w:unhideWhenUsed="1"/>
     <w:lsdException w:name="Table Subtle 2" w:semiHidden="1" w:unhideWhenUsed="1"/>
     <w:lsdException w:name="Table Web 1" w:semiHidden="1" w:unhideWhenUsed="1"/>
-    <w:lsdException w:name="Table Web 2" w:semiHidden="1" w:unhideWhenUsed="1"/>
-    <w:lsdException w:name="Table Web 3" w:semiHidden="1" w:unhideWhenUsed="1"/>
     <w:lsdException w:name="Balloon Text" w:semiHidden="1" w:unhideWhenUsed="1"/>
     <w:lsdException w:name="Table Grid" w:uiPriority="39"/>
     <w:lsdException w:name="Table Theme" w:semiHidden="1" w:unhideWhenUsed="1"/>
@@ -2844,6 +3429,11 @@
     <w:lsdException w:name="List Table 5 Dark Accent 6" w:uiPriority="50"/>
     <w:lsdException w:name="List Table 6 Colorful Accent 6" w:uiPriority="51"/>
     <w:lsdException w:name="List Table 7 Colorful Accent 6" w:uiPriority="52"/>
+    <w:lsdException w:name="Mention" w:semiHidden="1" w:unhideWhenUsed="1"/>
+    <w:lsdException w:name="Smart Hyperlink" w:semiHidden="1" w:unhideWhenUsed="1"/>
+    <w:lsdException w:name="Hashtag" w:semiHidden="1" w:unhideWhenUsed="1"/>
+    <w:lsdException w:name="Unresolved Mention" w:semiHidden="1" w:unhideWhenUsed="1"/>
+    <w:lsdException w:name="Smart Link" w:semiHidden="1" w:unhideWhenUsed="1"/>
   </w:latentStyles>
   <w:style w:type="paragraph" w:default="1" w:styleId="Normal">
     <w:name w:val="Normal"/>
@@ -3134,6 +3724,50 @@
       <w:contextualSpacing/>
     </w:pPr>
   </w:style>
+  <w:style w:type="paragraph" w:styleId="En-tte">
+    <w:name w:val="header"/>
+    <w:basedOn w:val="Normal"/>
+    <w:link w:val="En-tteCar"/>
+    <w:uiPriority w:val="99"/>
+    <w:unhideWhenUsed/>
+    <w:rsid w:val="00E96BAF"/>
+    <w:pPr>
+      <w:tabs>
+        <w:tab w:val="center" w:pos="4536"/>
+        <w:tab w:val="right" w:pos="9072"/>
+      </w:tabs>
+      <w:spacing w:after="0" w:line="240" w:lineRule="auto"/>
+    </w:pPr>
+  </w:style>
+  <w:style w:type="character" w:customStyle="1" w:styleId="En-tteCar">
+    <w:name w:val="En-tête Car"/>
+    <w:basedOn w:val="Policepardfaut"/>
+    <w:link w:val="En-tte"/>
+    <w:uiPriority w:val="99"/>
+    <w:rsid w:val="00E96BAF"/>
+  </w:style>
+  <w:style w:type="paragraph" w:styleId="Pieddepage">
+    <w:name w:val="footer"/>
+    <w:basedOn w:val="Normal"/>
+    <w:link w:val="PieddepageCar"/>
+    <w:uiPriority w:val="99"/>
+    <w:unhideWhenUsed/>
+    <w:rsid w:val="00E96BAF"/>
+    <w:pPr>
+      <w:tabs>
+        <w:tab w:val="center" w:pos="4536"/>
+        <w:tab w:val="right" w:pos="9072"/>
+      </w:tabs>
+      <w:spacing w:after="0" w:line="240" w:lineRule="auto"/>
+    </w:pPr>
+  </w:style>
+  <w:style w:type="character" w:customStyle="1" w:styleId="PieddepageCar">
+    <w:name w:val="Pied de page Car"/>
+    <w:basedOn w:val="Policepardfaut"/>
+    <w:link w:val="Pieddepage"/>
+    <w:uiPriority w:val="99"/>
+    <w:rsid w:val="00E96BAF"/>
+  </w:style>
 </w:styles>
 </file>
 

</xml_diff>